<commit_message>
Style added to showing logged in user
</commit_message>
<xml_diff>
--- a/kep_forrasok.docx
+++ b/kep_forrasok.docx
@@ -5,7 +5,7 @@
     <w:p>
       <w:pPr>
         <w:rPr>
-          <w:lang w:val="hu-HU"/>
+          <w:rStyle w:val="Hiperhivatkozs"/>
         </w:rPr>
       </w:pPr>
       <w:r>
@@ -31,6 +31,91 @@
             <w:rStyle w:val="Hiperhivatkozs"/>
           </w:rPr>
           <w:t>https://hipwallpaper.com/view/dQEs9N</w:t>
+        </w:r>
+      </w:hyperlink>
+    </w:p>
+    <w:p>
+      <w:pPr>
+        <w:rPr>
+          <w:rStyle w:val="Hiperhivatkozs"/>
+        </w:rPr>
+      </w:pPr>
+    </w:p>
+    <w:p>
+      <w:r>
+        <w:rPr>
+          <w:rStyle w:val="Hiperhivatkozs"/>
+        </w:rPr>
+        <w:t xml:space="preserve">Old book page: </w:t>
+      </w:r>
+      <w:hyperlink r:id="rId6" w:history="1">
+        <w:r>
+          <w:rPr>
+            <w:rStyle w:val="Hiperhivatkozs"/>
+          </w:rPr>
+          <w:t>https://hu.pinterest.com/pin/557672366332112988/</w:t>
+        </w:r>
+      </w:hyperlink>
+    </w:p>
+    <w:p/>
+    <w:p>
+      <w:pPr>
+        <w:rPr>
+          <w:rStyle w:val="Hiperhivatkozs"/>
+        </w:rPr>
+      </w:pPr>
+      <w:r>
+        <w:t xml:space="preserve">Login </w:t>
+      </w:r>
+      <w:proofErr w:type="spellStart"/>
+      <w:r>
+        <w:t>háttér</w:t>
+      </w:r>
+      <w:proofErr w:type="spellEnd"/>
+      <w:r>
+        <w:t xml:space="preserve">: </w:t>
+      </w:r>
+      <w:hyperlink r:id="rId7" w:history="1">
+        <w:r>
+          <w:rPr>
+            <w:rStyle w:val="Hiperhivatkozs"/>
+          </w:rPr>
+          <w:t>https://hu.pinterest.com/pin/582231058056539754/</w:t>
+        </w:r>
+      </w:hyperlink>
+    </w:p>
+    <w:p>
+      <w:pPr>
+        <w:rPr>
+          <w:lang w:val="hu-HU"/>
+        </w:rPr>
+      </w:pPr>
+      <w:r>
+        <w:rPr>
+          <w:rStyle w:val="Hiperhivatkozs"/>
+        </w:rPr>
+        <w:t xml:space="preserve">Default </w:t>
+      </w:r>
+      <w:proofErr w:type="spellStart"/>
+      <w:r>
+        <w:rPr>
+          <w:rStyle w:val="Hiperhivatkozs"/>
+        </w:rPr>
+        <w:t>profilkép</w:t>
+      </w:r>
+      <w:proofErr w:type="spellEnd"/>
+      <w:r>
+        <w:rPr>
+          <w:rStyle w:val="Hiperhivatkozs"/>
+        </w:rPr>
+        <w:t xml:space="preserve">: </w:t>
+      </w:r>
+      <w:hyperlink r:id="rId8" w:history="1">
+        <w:r>
+          <w:rPr>
+            <w:rStyle w:val="Hiperhivatkozs"/>
+          </w:rPr>
+          <w:t>https://www.vectorstock.com/royalty-free-vector/user-sign-vintage-effect-vector-8426793</w:t>
         </w:r>
       </w:hyperlink>
     </w:p>
@@ -167,6 +252,7 @@
     <w:lsdException w:name="HTML Sample" w:semiHidden="1" w:unhideWhenUsed="1"/>
     <w:lsdException w:name="HTML Typewriter" w:semiHidden="1" w:unhideWhenUsed="1"/>
     <w:lsdException w:name="HTML Variable" w:semiHidden="1" w:unhideWhenUsed="1"/>
+    <w:lsdException w:name="Normal Table" w:semiHidden="1" w:unhideWhenUsed="1"/>
     <w:lsdException w:name="annotation subject" w:semiHidden="1" w:unhideWhenUsed="1"/>
     <w:lsdException w:name="No List" w:semiHidden="1" w:unhideWhenUsed="1"/>
     <w:lsdException w:name="Outline List 1" w:semiHidden="1" w:unhideWhenUsed="1"/>
@@ -213,8 +299,10 @@
     <w:lsdException w:name="Table Subtle 2" w:semiHidden="1" w:unhideWhenUsed="1"/>
     <w:lsdException w:name="Table Web 1" w:semiHidden="1" w:unhideWhenUsed="1"/>
     <w:lsdException w:name="Table Web 2" w:semiHidden="1" w:unhideWhenUsed="1"/>
+    <w:lsdException w:name="Table Web 3" w:semiHidden="1" w:unhideWhenUsed="1"/>
     <w:lsdException w:name="Balloon Text" w:semiHidden="1" w:unhideWhenUsed="1"/>
     <w:lsdException w:name="Table Grid" w:uiPriority="39"/>
+    <w:lsdException w:name="Table Theme" w:semiHidden="1" w:unhideWhenUsed="1"/>
     <w:lsdException w:name="Placeholder Text" w:semiHidden="1"/>
     <w:lsdException w:name="No Spacing" w:uiPriority="1" w:qFormat="1"/>
     <w:lsdException w:name="Light Shading" w:uiPriority="60"/>

</xml_diff>

<commit_message>
Add text to help
</commit_message>
<xml_diff>
--- a/kep_forrasok.docx
+++ b/kep_forrasok.docx
@@ -87,35 +87,322 @@
     <w:p>
       <w:pPr>
         <w:rPr>
+          <w:rStyle w:val="Hiperhivatkozs"/>
+        </w:rPr>
+      </w:pPr>
+      <w:r>
+        <w:rPr>
+          <w:rStyle w:val="Hiperhivatkozs"/>
+        </w:rPr>
+        <w:t xml:space="preserve">Default </w:t>
+      </w:r>
+      <w:proofErr w:type="spellStart"/>
+      <w:r>
+        <w:rPr>
+          <w:rStyle w:val="Hiperhivatkozs"/>
+        </w:rPr>
+        <w:t>profilkép</w:t>
+      </w:r>
+      <w:proofErr w:type="spellEnd"/>
+      <w:r>
+        <w:rPr>
+          <w:rStyle w:val="Hiperhivatkozs"/>
+        </w:rPr>
+        <w:t xml:space="preserve">: </w:t>
+      </w:r>
+      <w:hyperlink r:id="rId8" w:history="1">
+        <w:r>
+          <w:rPr>
+            <w:rStyle w:val="Hiperhivatkozs"/>
+          </w:rPr>
+          <w:t>https://www.vectorstock.com/royalty-free-vector/user-sign-vintage-effect-vector-8426793</w:t>
+        </w:r>
+      </w:hyperlink>
+    </w:p>
+    <w:p>
+      <w:pPr>
+        <w:rPr>
+          <w:rStyle w:val="Hiperhivatkozs"/>
+        </w:rPr>
+      </w:pPr>
+    </w:p>
+    <w:p>
+      <w:pPr>
+        <w:rPr>
+          <w:rStyle w:val="Hiperhivatkozs"/>
+        </w:rPr>
+      </w:pPr>
+      <w:proofErr w:type="spellStart"/>
+      <w:r>
+        <w:rPr>
+          <w:rStyle w:val="Hiperhivatkozs"/>
+        </w:rPr>
+        <w:t>Példa</w:t>
+      </w:r>
+      <w:proofErr w:type="spellEnd"/>
+      <w:r>
+        <w:rPr>
+          <w:rStyle w:val="Hiperhivatkozs"/>
+        </w:rPr>
+        <w:t xml:space="preserve"> </w:t>
+      </w:r>
+      <w:proofErr w:type="spellStart"/>
+      <w:r>
+        <w:rPr>
+          <w:rStyle w:val="Hiperhivatkozs"/>
+        </w:rPr>
+        <w:t>játékok</w:t>
+      </w:r>
+      <w:proofErr w:type="spellEnd"/>
+      <w:r>
+        <w:rPr>
+          <w:rStyle w:val="Hiperhivatkozs"/>
+        </w:rPr>
+        <w:t xml:space="preserve"> </w:t>
+      </w:r>
+      <w:proofErr w:type="spellStart"/>
+      <w:r>
+        <w:rPr>
+          <w:rStyle w:val="Hiperhivatkozs"/>
+        </w:rPr>
+        <w:t>képei</w:t>
+      </w:r>
+      <w:proofErr w:type="spellEnd"/>
+      <w:r>
+        <w:rPr>
+          <w:rStyle w:val="Hiperhivatkozs"/>
+        </w:rPr>
+        <w:t>:</w:t>
+      </w:r>
+    </w:p>
+    <w:p>
+      <w:pPr>
+        <w:rPr>
+          <w:rStyle w:val="Hiperhivatkozs"/>
+        </w:rPr>
+      </w:pPr>
+      <w:proofErr w:type="spellStart"/>
+      <w:r>
+        <w:rPr>
+          <w:rStyle w:val="Hiperhivatkozs"/>
+        </w:rPr>
+        <w:t>labirintus</w:t>
+      </w:r>
+      <w:proofErr w:type="spellEnd"/>
+    </w:p>
+    <w:p>
+      <w:hyperlink r:id="rId9" w:history="1">
+        <w:r>
+          <w:rPr>
+            <w:rStyle w:val="Hiperhivatkozs"/>
+          </w:rPr>
+          <w:t>https://www.vectorhq.com/istock/labyrinth-drawing-63414</w:t>
+        </w:r>
+      </w:hyperlink>
+    </w:p>
+    <w:p>
+      <w:proofErr w:type="spellStart"/>
+      <w:r>
+        <w:t>nyuszi</w:t>
+      </w:r>
+      <w:proofErr w:type="spellEnd"/>
+      <w:r>
+        <w:t xml:space="preserve"> </w:t>
+      </w:r>
+      <w:hyperlink r:id="rId10" w:history="1">
+        <w:r>
+          <w:rPr>
+            <w:rStyle w:val="Hiperhivatkozs"/>
+          </w:rPr>
+          <w:t>https://hu.pinterest.com/pin/765682374131144895/</w:t>
+        </w:r>
+      </w:hyperlink>
+    </w:p>
+    <w:p>
+      <w:proofErr w:type="spellStart"/>
+      <w:r>
+        <w:t>vár</w:t>
+      </w:r>
+      <w:proofErr w:type="spellEnd"/>
+      <w:r>
+        <w:t xml:space="preserve"> </w:t>
+      </w:r>
+      <w:hyperlink r:id="rId11" w:history="1">
+        <w:r>
+          <w:rPr>
+            <w:rStyle w:val="Hiperhivatkozs"/>
+          </w:rPr>
+          <w:t>https://hu</w:t>
+        </w:r>
+        <w:r>
+          <w:rPr>
+            <w:rStyle w:val="Hiperhivatkozs"/>
+          </w:rPr>
+          <w:t>.</w:t>
+        </w:r>
+        <w:r>
+          <w:rPr>
+            <w:rStyle w:val="Hiperhivatkozs"/>
+          </w:rPr>
+          <w:t>pinterest.com/pin/429108670717705456/</w:t>
+        </w:r>
+      </w:hyperlink>
+    </w:p>
+    <w:p>
+      <w:proofErr w:type="spellStart"/>
+      <w:r>
+        <w:t>temető</w:t>
+      </w:r>
+      <w:proofErr w:type="spellEnd"/>
+      <w:r>
+        <w:t xml:space="preserve"> </w:t>
+      </w:r>
+      <w:hyperlink r:id="rId12" w:history="1">
+        <w:r>
+          <w:rPr>
+            <w:rStyle w:val="Hiperhivatkozs"/>
+          </w:rPr>
+          <w:t>https://hu.pinterest.com/pin/467741111270274582/</w:t>
+        </w:r>
+      </w:hyperlink>
+    </w:p>
+    <w:p>
+      <w:proofErr w:type="spellStart"/>
+      <w:r>
+        <w:t>erdő</w:t>
+      </w:r>
+      <w:proofErr w:type="spellEnd"/>
+      <w:r>
+        <w:t xml:space="preserve"> </w:t>
+      </w:r>
+      <w:hyperlink r:id="rId13" w:history="1">
+        <w:r>
+          <w:rPr>
+            <w:rStyle w:val="Hiperhivatkozs"/>
+          </w:rPr>
+          <w:t>https://hu.pinterest.com/pin/849561917195245584/</w:t>
+        </w:r>
+      </w:hyperlink>
+    </w:p>
+    <w:p/>
+    <w:p>
+      <w:proofErr w:type="spellStart"/>
+      <w:r>
+        <w:t>mocsár</w:t>
+      </w:r>
+      <w:proofErr w:type="spellEnd"/>
+      <w:r>
+        <w:t xml:space="preserve"> </w:t>
+      </w:r>
+      <w:hyperlink r:id="rId14" w:history="1">
+        <w:r>
+          <w:rPr>
+            <w:rStyle w:val="Hiperhivatkozs"/>
+          </w:rPr>
+          <w:t>https://hu.pinterest.com/pin/510454939011929159/</w:t>
+        </w:r>
+      </w:hyperlink>
+    </w:p>
+    <w:p>
+      <w:proofErr w:type="spellStart"/>
+      <w:r>
+        <w:t>telihold</w:t>
+      </w:r>
+      <w:proofErr w:type="spellEnd"/>
+      <w:r>
+        <w:t xml:space="preserve"> </w:t>
+      </w:r>
+      <w:hyperlink r:id="rId15" w:history="1">
+        <w:r>
+          <w:rPr>
+            <w:rStyle w:val="Hiperhivatkozs"/>
+          </w:rPr>
+          <w:t>https://hu.pinterest.com/pin/858076535238750179/</w:t>
+        </w:r>
+      </w:hyperlink>
+    </w:p>
+    <w:p>
+      <w:proofErr w:type="spellStart"/>
+      <w:r>
+        <w:t>farkas</w:t>
+      </w:r>
+      <w:proofErr w:type="spellEnd"/>
+      <w:r>
+        <w:t xml:space="preserve"> </w:t>
+      </w:r>
+      <w:hyperlink r:id="rId16" w:history="1">
+        <w:r>
+          <w:rPr>
+            <w:rStyle w:val="Hiperhivatkozs"/>
+          </w:rPr>
+          <w:t>https://hu.pinterest.com/pin/526639750175567438/</w:t>
+        </w:r>
+      </w:hyperlink>
+    </w:p>
+    <w:p>
+      <w:r>
+        <w:t xml:space="preserve">just another day </w:t>
+      </w:r>
+      <w:hyperlink r:id="rId17" w:history="1">
+        <w:r>
+          <w:rPr>
+            <w:rStyle w:val="Hiperhivatkozs"/>
+          </w:rPr>
+          <w:t>https://hu.pinterest.com/pin/424816177352480437/</w:t>
+        </w:r>
+      </w:hyperlink>
+    </w:p>
+    <w:p>
+      <w:proofErr w:type="spellStart"/>
+      <w:r>
+        <w:t>hajóroncs</w:t>
+      </w:r>
+      <w:proofErr w:type="spellEnd"/>
+      <w:r>
+        <w:t xml:space="preserve"> </w:t>
+      </w:r>
+      <w:hyperlink r:id="rId18" w:history="1">
+        <w:r>
+          <w:rPr>
+            <w:rStyle w:val="Hiperhivatkozs"/>
+          </w:rPr>
+          <w:t>https://hu.pinterest.com/pin/327003622915920129/</w:t>
+        </w:r>
+      </w:hyperlink>
+    </w:p>
+    <w:p>
+      <w:proofErr w:type="spellStart"/>
+      <w:r>
+        <w:t>sárkány</w:t>
+      </w:r>
+      <w:proofErr w:type="spellEnd"/>
+      <w:r>
+        <w:t xml:space="preserve"> </w:t>
+      </w:r>
+      <w:hyperlink r:id="rId19" w:history="1">
+        <w:r>
+          <w:rPr>
+            <w:rStyle w:val="Hiperhivatkozs"/>
+          </w:rPr>
+          <w:t>https://www.deviantart.com/tatianamakeeva/art/Dragon-eye-666495525</w:t>
+        </w:r>
+      </w:hyperlink>
+    </w:p>
+    <w:p>
+      <w:pPr>
+        <w:rPr>
           <w:lang w:val="hu-HU"/>
         </w:rPr>
       </w:pPr>
       <w:r>
-        <w:rPr>
-          <w:rStyle w:val="Hiperhivatkozs"/>
-        </w:rPr>
-        <w:t xml:space="preserve">Default </w:t>
-      </w:r>
-      <w:proofErr w:type="spellStart"/>
-      <w:r>
-        <w:rPr>
-          <w:rStyle w:val="Hiperhivatkozs"/>
-        </w:rPr>
-        <w:t>profilkép</w:t>
-      </w:r>
-      <w:proofErr w:type="spellEnd"/>
-      <w:r>
-        <w:rPr>
-          <w:rStyle w:val="Hiperhivatkozs"/>
-        </w:rPr>
-        <w:t xml:space="preserve">: </w:t>
-      </w:r>
-      <w:hyperlink r:id="rId8" w:history="1">
-        <w:r>
-          <w:rPr>
-            <w:rStyle w:val="Hiperhivatkozs"/>
-          </w:rPr>
-          <w:t>https://www.vectorstock.com/royalty-free-vector/user-sign-vintage-effect-vector-8426793</w:t>
+        <w:t xml:space="preserve">knight </w:t>
+      </w:r>
+      <w:hyperlink r:id="rId20" w:history="1">
+        <w:r>
+          <w:rPr>
+            <w:rStyle w:val="Hiperhivatkozs"/>
+          </w:rPr>
+          <w:t>https://hu.pinterest.com/pin/840484349181724836/</w:t>
         </w:r>
       </w:hyperlink>
     </w:p>
@@ -567,6 +854,18 @@
       <w:u w:val="single"/>
     </w:rPr>
   </w:style>
+  <w:style w:type="character" w:styleId="Mrltotthiperhivatkozs">
+    <w:name w:val="FollowedHyperlink"/>
+    <w:basedOn w:val="Bekezdsalapbettpusa"/>
+    <w:uiPriority w:val="99"/>
+    <w:semiHidden/>
+    <w:unhideWhenUsed/>
+    <w:rsid w:val="00404D22"/>
+    <w:rPr>
+      <w:color w:val="954F72" w:themeColor="followedHyperlink"/>
+      <w:u w:val="single"/>
+    </w:rPr>
+  </w:style>
 </w:styles>
 </file>
 

</xml_diff>